<commit_message>
(C)    update team contacts info
</commit_message>
<xml_diff>
--- a/Salt of the Earth/Truck Binder/Suppl/Team Contacts.docx
+++ b/Salt of the Earth/Truck Binder/Suppl/Team Contacts.docx
@@ -93,26 +93,375 @@
           <w:sz w:val="36"/>
           <w:szCs w:val="36"/>
         </w:rPr>
-        <w:t>(360)568-1234</w:t>
+        <w:t>(360)</w:t>
+      </w:r>
+      <w:r>
+        <w:rPr>
+          <w:rFonts w:ascii="Bahnschrift Condensed" w:hAnsi="Bahnschrift Condensed"/>
+          <w:sz w:val="36"/>
+          <w:szCs w:val="36"/>
+        </w:rPr>
+        <w:t xml:space="preserve"> </w:t>
+      </w:r>
+      <w:r>
+        <w:rPr>
+          <w:rFonts w:ascii="Bahnschrift Condensed" w:hAnsi="Bahnschrift Condensed"/>
+          <w:sz w:val="36"/>
+          <w:szCs w:val="36"/>
+        </w:rPr>
+        <w:t>56</w:t>
+      </w:r>
+      <w:r>
+        <w:rPr>
+          <w:rFonts w:ascii="Bahnschrift Condensed" w:hAnsi="Bahnschrift Condensed"/>
+          <w:sz w:val="36"/>
+          <w:szCs w:val="36"/>
+        </w:rPr>
+        <w:t>3</w:t>
+      </w:r>
+      <w:r>
+        <w:rPr>
+          <w:rFonts w:ascii="Bahnschrift Condensed" w:hAnsi="Bahnschrift Condensed"/>
+          <w:sz w:val="36"/>
+          <w:szCs w:val="36"/>
+        </w:rPr>
+        <w:t>-</w:t>
+      </w:r>
+      <w:r>
+        <w:rPr>
+          <w:rFonts w:ascii="Bahnschrift Condensed" w:hAnsi="Bahnschrift Condensed"/>
+          <w:sz w:val="36"/>
+          <w:szCs w:val="36"/>
+        </w:rPr>
+        <w:t>0471</w:t>
+      </w:r>
+      <w:r>
+        <w:rPr>
+          <w:rFonts w:ascii="Bahnschrift Condensed" w:hAnsi="Bahnschrift Condensed"/>
+          <w:sz w:val="36"/>
+          <w:szCs w:val="36"/>
+        </w:rPr>
+        <w:tab/>
+      </w:r>
+      <w:r>
+        <w:rPr>
+          <w:rFonts w:ascii="Bahnschrift Condensed" w:hAnsi="Bahnschrift Condensed"/>
+          <w:sz w:val="36"/>
+          <w:szCs w:val="36"/>
+        </w:rPr>
+        <w:t>office</w:t>
+      </w:r>
+      <w:r>
+        <w:rPr>
+          <w:rFonts w:ascii="Bahnschrift Condensed" w:hAnsi="Bahnschrift Condensed"/>
+          <w:sz w:val="36"/>
+          <w:szCs w:val="36"/>
+        </w:rPr>
+        <w:t xml:space="preserve"> </w:t>
+      </w:r>
+      <w:r>
+        <w:rPr>
+          <w:rFonts w:ascii="Bahnschrift Condensed" w:hAnsi="Bahnschrift Condensed"/>
+          <w:sz w:val="36"/>
+          <w:szCs w:val="36"/>
+        </w:rPr>
+        <w:t>@midnightcrychurch.com</w:t>
+      </w:r>
+    </w:p>
+    <w:p>
+      <w:pPr>
+        <w:spacing w:after="0" w:line="240" w:lineRule="auto"/>
+        <w:rPr>
+          <w:rFonts w:ascii="Bahnschrift Condensed" w:hAnsi="Bahnschrift Condensed"/>
+          <w:b/>
+          <w:sz w:val="36"/>
+          <w:szCs w:val="36"/>
+        </w:rPr>
+      </w:pPr>
+      <w:r>
+        <w:rPr>
+          <w:rFonts w:ascii="Bahnschrift Condensed" w:hAnsi="Bahnschrift Condensed"/>
+          <w:b/>
+          <w:sz w:val="36"/>
+          <w:szCs w:val="36"/>
+        </w:rPr>
+        <w:t>Salt of the Earth:</w:t>
+      </w:r>
+      <w:r>
+        <w:rPr>
+          <w:rFonts w:ascii="Bahnschrift Condensed" w:hAnsi="Bahnschrift Condensed"/>
+          <w:b/>
+          <w:sz w:val="36"/>
+          <w:szCs w:val="36"/>
+        </w:rPr>
+        <w:tab/>
+      </w:r>
+      <w:r>
+        <w:rPr>
+          <w:rFonts w:ascii="Bahnschrift Condensed" w:hAnsi="Bahnschrift Condensed"/>
+          <w:b/>
+          <w:sz w:val="36"/>
+          <w:szCs w:val="36"/>
+        </w:rPr>
+        <w:tab/>
+      </w:r>
+      <w:r>
+        <w:rPr>
+          <w:rFonts w:ascii="Bahnschrift Condensed" w:hAnsi="Bahnschrift Condensed"/>
+          <w:b/>
+          <w:sz w:val="36"/>
+          <w:szCs w:val="36"/>
+        </w:rPr>
+        <w:tab/>
+      </w:r>
+      <w:r>
+        <w:rPr>
+          <w:rFonts w:ascii="Bahnschrift Condensed" w:hAnsi="Bahnschrift Condensed"/>
+          <w:sz w:val="36"/>
+          <w:szCs w:val="36"/>
+        </w:rPr>
+        <w:t>(</w:t>
+      </w:r>
+      <w:r>
+        <w:rPr>
+          <w:rFonts w:ascii="Bahnschrift Condensed" w:hAnsi="Bahnschrift Condensed"/>
+          <w:sz w:val="36"/>
+          <w:szCs w:val="36"/>
+        </w:rPr>
+        <w:t>425</w:t>
+      </w:r>
+      <w:r>
+        <w:rPr>
+          <w:rFonts w:ascii="Bahnschrift Condensed" w:hAnsi="Bahnschrift Condensed"/>
+          <w:sz w:val="36"/>
+          <w:szCs w:val="36"/>
+        </w:rPr>
+        <w:t xml:space="preserve">) </w:t>
+      </w:r>
+      <w:r>
+        <w:rPr>
+          <w:rFonts w:ascii="Bahnschrift Condensed" w:hAnsi="Bahnschrift Condensed"/>
+          <w:sz w:val="36"/>
+          <w:szCs w:val="36"/>
+        </w:rPr>
+        <w:t>355-1042</w:t>
+      </w:r>
+      <w:r>
+        <w:rPr>
+          <w:rFonts w:ascii="Bahnschrift Condensed" w:hAnsi="Bahnschrift Condensed"/>
+          <w:sz w:val="36"/>
+          <w:szCs w:val="36"/>
+        </w:rPr>
+        <w:tab/>
+      </w:r>
+      <w:r>
+        <w:rPr>
+          <w:rFonts w:ascii="Bahnschrift Condensed" w:hAnsi="Bahnschrift Condensed"/>
+          <w:sz w:val="36"/>
+          <w:szCs w:val="36"/>
+        </w:rPr>
+        <w:t>office</w:t>
+      </w:r>
+      <w:r>
+        <w:rPr>
+          <w:rFonts w:ascii="Bahnschrift Condensed" w:hAnsi="Bahnschrift Condensed"/>
+          <w:sz w:val="36"/>
+          <w:szCs w:val="36"/>
+        </w:rPr>
+        <w:t xml:space="preserve"> </w:t>
+      </w:r>
+      <w:r>
+        <w:rPr>
+          <w:rFonts w:ascii="Bahnschrift Condensed" w:hAnsi="Bahnschrift Condensed"/>
+          <w:sz w:val="36"/>
+          <w:szCs w:val="36"/>
+        </w:rPr>
+        <w:t>@saltoftheearthfoodbank.org</w:t>
+      </w:r>
+    </w:p>
+    <w:p>
+      <w:pPr>
+        <w:spacing w:after="0" w:line="240" w:lineRule="auto"/>
+        <w:rPr>
+          <w:rFonts w:ascii="Bahnschrift Condensed" w:hAnsi="Bahnschrift Condensed"/>
+          <w:b/>
+          <w:sz w:val="36"/>
+          <w:szCs w:val="36"/>
+        </w:rPr>
+      </w:pPr>
+      <w:r>
+        <w:rPr>
+          <w:rFonts w:ascii="Bahnschrift Condensed" w:hAnsi="Bahnschrift Condensed"/>
+          <w:b/>
+          <w:sz w:val="36"/>
+          <w:szCs w:val="36"/>
+        </w:rPr>
+        <w:t>Pinehurst Baptist:</w:t>
+      </w:r>
+      <w:r>
+        <w:rPr>
+          <w:rFonts w:ascii="Bahnschrift Condensed" w:hAnsi="Bahnschrift Condensed"/>
+          <w:b/>
+          <w:sz w:val="36"/>
+          <w:szCs w:val="36"/>
+        </w:rPr>
+        <w:tab/>
+      </w:r>
+      <w:r>
+        <w:rPr>
+          <w:rFonts w:ascii="Bahnschrift Condensed" w:hAnsi="Bahnschrift Condensed"/>
+          <w:b/>
+          <w:sz w:val="36"/>
+          <w:szCs w:val="36"/>
+        </w:rPr>
+        <w:tab/>
+      </w:r>
+      <w:r>
+        <w:rPr>
+          <w:rFonts w:ascii="Bahnschrift Condensed" w:hAnsi="Bahnschrift Condensed"/>
+          <w:b/>
+          <w:sz w:val="36"/>
+          <w:szCs w:val="36"/>
+        </w:rPr>
+        <w:tab/>
+      </w:r>
+      <w:r>
+        <w:rPr>
+          <w:rFonts w:ascii="Bahnschrift Condensed" w:hAnsi="Bahnschrift Condensed"/>
+          <w:sz w:val="36"/>
+          <w:szCs w:val="36"/>
+        </w:rPr>
+        <w:t>(</w:t>
+      </w:r>
+      <w:r>
+        <w:rPr>
+          <w:rFonts w:ascii="Bahnschrift Condensed" w:hAnsi="Bahnschrift Condensed"/>
+          <w:sz w:val="36"/>
+          <w:szCs w:val="36"/>
+        </w:rPr>
+        <w:t>425</w:t>
+      </w:r>
+      <w:r>
+        <w:rPr>
+          <w:rFonts w:ascii="Bahnschrift Condensed" w:hAnsi="Bahnschrift Condensed"/>
+          <w:sz w:val="36"/>
+          <w:szCs w:val="36"/>
+        </w:rPr>
+        <w:t xml:space="preserve">) </w:t>
+      </w:r>
+      <w:r>
+        <w:rPr>
+          <w:rFonts w:ascii="Bahnschrift Condensed" w:hAnsi="Bahnschrift Condensed"/>
+          <w:sz w:val="36"/>
+          <w:szCs w:val="36"/>
+        </w:rPr>
+        <w:t>353</w:t>
+      </w:r>
+      <w:r>
+        <w:rPr>
+          <w:rFonts w:ascii="Bahnschrift Condensed" w:hAnsi="Bahnschrift Condensed"/>
+          <w:sz w:val="36"/>
+          <w:szCs w:val="36"/>
+        </w:rPr>
+        <w:t>-</w:t>
+      </w:r>
+      <w:r>
+        <w:rPr>
+          <w:rFonts w:ascii="Bahnschrift Condensed" w:hAnsi="Bahnschrift Condensed"/>
+          <w:sz w:val="36"/>
+          <w:szCs w:val="36"/>
+        </w:rPr>
+        <w:t>7620</w:t>
+      </w:r>
+      <w:r>
+        <w:rPr>
+          <w:rFonts w:ascii="Bahnschrift Condensed" w:hAnsi="Bahnschrift Condensed"/>
+          <w:sz w:val="36"/>
+          <w:szCs w:val="36"/>
+        </w:rPr>
+        <w:tab/>
+      </w:r>
+      <w:r>
+        <w:rPr>
+          <w:rFonts w:ascii="Bahnschrift Condensed" w:hAnsi="Bahnschrift Condensed"/>
+          <w:sz w:val="36"/>
+          <w:szCs w:val="36"/>
+        </w:rPr>
+        <w:t>office@pinehurstbaptist.org</w:t>
+      </w:r>
+    </w:p>
+    <w:p>
+      <w:pPr>
+        <w:spacing w:after="0" w:line="240" w:lineRule="auto"/>
+        <w:rPr>
+          <w:rFonts w:ascii="Bahnschrift Condensed" w:hAnsi="Bahnschrift Condensed"/>
+          <w:b/>
+          <w:sz w:val="36"/>
+          <w:szCs w:val="36"/>
+        </w:rPr>
+      </w:pPr>
+      <w:r>
+        <w:rPr>
+          <w:rFonts w:ascii="Bahnschrift Condensed" w:hAnsi="Bahnschrift Condensed"/>
+          <w:b/>
+          <w:sz w:val="36"/>
+          <w:szCs w:val="36"/>
+        </w:rPr>
+        <w:t>LIFEchurch360:</w:t>
+      </w:r>
+      <w:r>
+        <w:rPr>
+          <w:rFonts w:ascii="Bahnschrift Condensed" w:hAnsi="Bahnschrift Condensed"/>
+          <w:b/>
+          <w:sz w:val="36"/>
+          <w:szCs w:val="36"/>
+        </w:rPr>
+        <w:tab/>
+      </w:r>
+      <w:r>
+        <w:rPr>
+          <w:rFonts w:ascii="Bahnschrift Condensed" w:hAnsi="Bahnschrift Condensed"/>
+          <w:b/>
+          <w:sz w:val="36"/>
+          <w:szCs w:val="36"/>
+        </w:rPr>
+        <w:tab/>
+      </w:r>
+      <w:r>
+        <w:rPr>
+          <w:rFonts w:ascii="Bahnschrift Condensed" w:hAnsi="Bahnschrift Condensed"/>
+          <w:b/>
+          <w:sz w:val="36"/>
+          <w:szCs w:val="36"/>
+        </w:rPr>
+        <w:tab/>
+      </w:r>
+      <w:r>
+        <w:rPr>
+          <w:rFonts w:ascii="Bahnschrift Condensed" w:hAnsi="Bahnschrift Condensed"/>
+          <w:sz w:val="36"/>
+          <w:szCs w:val="36"/>
+        </w:rPr>
+        <w:t>(360) 652-8787</w:t>
+      </w:r>
+      <w:r>
+        <w:rPr>
+          <w:rFonts w:ascii="Bahnschrift Condensed" w:hAnsi="Bahnschrift Condensed"/>
+          <w:sz w:val="36"/>
+          <w:szCs w:val="36"/>
+        </w:rPr>
+        <w:tab/>
+      </w:r>
+      <w:r>
+        <w:rPr>
+          <w:rFonts w:ascii="Bahnschrift Condensed" w:hAnsi="Bahnschrift Condensed"/>
+          <w:sz w:val="36"/>
+          <w:szCs w:val="36"/>
+        </w:rPr>
+        <w:t>info@lifechurch360.com</w:t>
       </w:r>
       <w:bookmarkStart w:id="0" w:name="_GoBack"/>
       <w:bookmarkEnd w:id="0"/>
-      <w:r>
-        <w:rPr>
-          <w:rFonts w:ascii="Bahnschrift Condensed" w:hAnsi="Bahnschrift Condensed"/>
-          <w:sz w:val="36"/>
-          <w:szCs w:val="36"/>
-        </w:rPr>
-        <w:tab/>
-      </w:r>
-      <w:r>
-        <w:rPr>
-          <w:rFonts w:ascii="Bahnschrift Condensed" w:hAnsi="Bahnschrift Condensed"/>
-          <w:sz w:val="36"/>
-          <w:szCs w:val="36"/>
-        </w:rPr>
-        <w:t>some_email@gmail.com</w:t>
-      </w:r>
     </w:p>
     <w:p>
       <w:pPr>
@@ -124,207 +473,278 @@
           <w:szCs w:val="36"/>
         </w:rPr>
       </w:pPr>
-      <w:r>
-        <w:rPr>
-          <w:rFonts w:ascii="Bahnschrift Condensed" w:hAnsi="Bahnschrift Condensed"/>
-          <w:b/>
-          <w:sz w:val="36"/>
-          <w:szCs w:val="36"/>
-        </w:rPr>
-        <w:t>Salt of the Earth:</w:t>
-      </w:r>
-      <w:r>
-        <w:rPr>
-          <w:rFonts w:ascii="Bahnschrift Condensed" w:hAnsi="Bahnschrift Condensed"/>
-          <w:b/>
-          <w:sz w:val="36"/>
-          <w:szCs w:val="36"/>
-        </w:rPr>
-        <w:tab/>
-      </w:r>
-      <w:r>
-        <w:rPr>
-          <w:rFonts w:ascii="Bahnschrift Condensed" w:hAnsi="Bahnschrift Condensed"/>
-          <w:b/>
-          <w:sz w:val="36"/>
-          <w:szCs w:val="36"/>
-        </w:rPr>
-        <w:tab/>
-      </w:r>
-      <w:r>
-        <w:rPr>
-          <w:rFonts w:ascii="Bahnschrift Condensed" w:hAnsi="Bahnschrift Condensed"/>
-          <w:b/>
-          <w:sz w:val="36"/>
-          <w:szCs w:val="36"/>
-        </w:rPr>
-        <w:tab/>
-      </w:r>
-      <w:r>
-        <w:rPr>
-          <w:rFonts w:ascii="Bahnschrift Condensed" w:hAnsi="Bahnschrift Condensed"/>
-          <w:sz w:val="36"/>
-          <w:szCs w:val="36"/>
-        </w:rPr>
-        <w:t>(360)568-1234</w:t>
-      </w:r>
-      <w:r>
-        <w:rPr>
-          <w:rFonts w:ascii="Bahnschrift Condensed" w:hAnsi="Bahnschrift Condensed"/>
-          <w:sz w:val="36"/>
-          <w:szCs w:val="36"/>
-        </w:rPr>
-        <w:tab/>
-      </w:r>
-      <w:r>
-        <w:rPr>
-          <w:rFonts w:ascii="Bahnschrift Condensed" w:hAnsi="Bahnschrift Condensed"/>
-          <w:sz w:val="36"/>
-          <w:szCs w:val="36"/>
-        </w:rPr>
-        <w:t>some_email@gmail.com</w:t>
-      </w:r>
     </w:p>
     <w:p>
       <w:pPr>
         <w:spacing w:after="0" w:line="240" w:lineRule="auto"/>
-        <w:rPr>
-          <w:rFonts w:ascii="Bahnschrift Condensed" w:hAnsi="Bahnschrift Condensed"/>
-          <w:b/>
-          <w:sz w:val="36"/>
-          <w:szCs w:val="36"/>
-        </w:rPr>
-      </w:pPr>
-      <w:r>
-        <w:rPr>
-          <w:rFonts w:ascii="Bahnschrift Condensed" w:hAnsi="Bahnschrift Condensed"/>
-          <w:b/>
-          <w:sz w:val="36"/>
-          <w:szCs w:val="36"/>
-        </w:rPr>
-        <w:t>Pinehurst Baptist:</w:t>
-      </w:r>
-      <w:r>
-        <w:rPr>
-          <w:rFonts w:ascii="Bahnschrift Condensed" w:hAnsi="Bahnschrift Condensed"/>
-          <w:b/>
-          <w:sz w:val="36"/>
-          <w:szCs w:val="36"/>
-        </w:rPr>
-        <w:tab/>
-      </w:r>
-      <w:r>
-        <w:rPr>
-          <w:rFonts w:ascii="Bahnschrift Condensed" w:hAnsi="Bahnschrift Condensed"/>
-          <w:b/>
-          <w:sz w:val="36"/>
-          <w:szCs w:val="36"/>
-        </w:rPr>
-        <w:tab/>
-      </w:r>
-      <w:r>
-        <w:rPr>
-          <w:rFonts w:ascii="Bahnschrift Condensed" w:hAnsi="Bahnschrift Condensed"/>
-          <w:b/>
-          <w:sz w:val="36"/>
-          <w:szCs w:val="36"/>
-        </w:rPr>
-        <w:tab/>
-      </w:r>
-      <w:r>
-        <w:rPr>
-          <w:rFonts w:ascii="Bahnschrift Condensed" w:hAnsi="Bahnschrift Condensed"/>
-          <w:sz w:val="36"/>
-          <w:szCs w:val="36"/>
-        </w:rPr>
-        <w:t>(360)568-1234</w:t>
-      </w:r>
-      <w:r>
-        <w:rPr>
-          <w:rFonts w:ascii="Bahnschrift Condensed" w:hAnsi="Bahnschrift Condensed"/>
-          <w:sz w:val="36"/>
-          <w:szCs w:val="36"/>
-        </w:rPr>
-        <w:tab/>
-      </w:r>
-      <w:r>
-        <w:rPr>
-          <w:rFonts w:ascii="Bahnschrift Condensed" w:hAnsi="Bahnschrift Condensed"/>
-          <w:sz w:val="36"/>
-          <w:szCs w:val="36"/>
-        </w:rPr>
-        <w:t>some_email@gmail.com</w:t>
+      </w:pPr>
+      <w:r>
+        <w:rPr>
+          <w:rFonts w:ascii="Bahnschrift Condensed" w:hAnsi="Bahnschrift Condensed"/>
+          <w:b/>
+          <w:sz w:val="36"/>
+          <w:szCs w:val="36"/>
+        </w:rPr>
+        <w:t>Steve Marth</w:t>
+      </w:r>
+      <w:r>
+        <w:rPr>
+          <w:rFonts w:ascii="Bahnschrift Condensed" w:hAnsi="Bahnschrift Condensed"/>
+          <w:b/>
+          <w:sz w:val="36"/>
+          <w:szCs w:val="36"/>
+        </w:rPr>
+        <w:t xml:space="preserve"> </w:t>
+      </w:r>
+      <w:r>
+        <w:rPr>
+          <w:rFonts w:ascii="Bahnschrift Condensed" w:hAnsi="Bahnschrift Condensed"/>
+          <w:sz w:val="36"/>
+          <w:szCs w:val="36"/>
+        </w:rPr>
+        <w:t>(President)</w:t>
+      </w:r>
+      <w:r>
+        <w:rPr>
+          <w:rFonts w:ascii="Bahnschrift Condensed" w:hAnsi="Bahnschrift Condensed"/>
+          <w:b/>
+          <w:sz w:val="36"/>
+          <w:szCs w:val="36"/>
+        </w:rPr>
+        <w:t>:</w:t>
+      </w:r>
+      <w:r>
+        <w:rPr>
+          <w:rFonts w:ascii="Bahnschrift Condensed" w:hAnsi="Bahnschrift Condensed"/>
+          <w:b/>
+          <w:sz w:val="36"/>
+          <w:szCs w:val="36"/>
+        </w:rPr>
+        <w:tab/>
+      </w:r>
+      <w:r>
+        <w:rPr>
+          <w:rFonts w:ascii="Bahnschrift Condensed" w:hAnsi="Bahnschrift Condensed"/>
+          <w:b/>
+          <w:sz w:val="36"/>
+          <w:szCs w:val="36"/>
+        </w:rPr>
+        <w:tab/>
+      </w:r>
+      <w:r>
+        <w:rPr>
+          <w:rFonts w:ascii="Bahnschrift Condensed" w:hAnsi="Bahnschrift Condensed"/>
+          <w:sz w:val="36"/>
+          <w:szCs w:val="36"/>
+        </w:rPr>
+        <w:t>(</w:t>
+      </w:r>
+      <w:r>
+        <w:rPr>
+          <w:rFonts w:ascii="Bahnschrift Condensed" w:hAnsi="Bahnschrift Condensed"/>
+          <w:sz w:val="36"/>
+          <w:szCs w:val="36"/>
+        </w:rPr>
+        <w:t>206</w:t>
+      </w:r>
+      <w:r>
+        <w:rPr>
+          <w:rFonts w:ascii="Bahnschrift Condensed" w:hAnsi="Bahnschrift Condensed"/>
+          <w:sz w:val="36"/>
+          <w:szCs w:val="36"/>
+        </w:rPr>
+        <w:t>)</w:t>
+      </w:r>
+      <w:r>
+        <w:rPr>
+          <w:rFonts w:ascii="Bahnschrift Condensed" w:hAnsi="Bahnschrift Condensed"/>
+          <w:sz w:val="36"/>
+          <w:szCs w:val="36"/>
+        </w:rPr>
+        <w:t xml:space="preserve"> </w:t>
+      </w:r>
+      <w:r>
+        <w:rPr>
+          <w:rFonts w:ascii="Bahnschrift Condensed" w:hAnsi="Bahnschrift Condensed"/>
+          <w:sz w:val="36"/>
+          <w:szCs w:val="36"/>
+        </w:rPr>
+        <w:t>353</w:t>
+      </w:r>
+      <w:r>
+        <w:rPr>
+          <w:rFonts w:ascii="Bahnschrift Condensed" w:hAnsi="Bahnschrift Condensed"/>
+          <w:sz w:val="36"/>
+          <w:szCs w:val="36"/>
+        </w:rPr>
+        <w:t>-</w:t>
+      </w:r>
+      <w:r>
+        <w:rPr>
+          <w:rFonts w:ascii="Bahnschrift Condensed" w:hAnsi="Bahnschrift Condensed"/>
+          <w:sz w:val="36"/>
+          <w:szCs w:val="36"/>
+        </w:rPr>
+        <w:t>2595</w:t>
+      </w:r>
+      <w:r>
+        <w:rPr>
+          <w:rFonts w:ascii="Bahnschrift Condensed" w:hAnsi="Bahnschrift Condensed"/>
+          <w:sz w:val="36"/>
+          <w:szCs w:val="36"/>
+        </w:rPr>
+        <w:tab/>
+      </w:r>
+      <w:r>
+        <w:rPr>
+          <w:rFonts w:ascii="Bahnschrift Condensed" w:hAnsi="Bahnschrift Condensed"/>
+          <w:sz w:val="36"/>
+          <w:szCs w:val="36"/>
+        </w:rPr>
+        <w:t>juststeve@midnightcrychurch.com</w:t>
       </w:r>
     </w:p>
     <w:p>
-      <w:pPr>
-        <w:spacing w:after="0" w:line="240" w:lineRule="auto"/>
-        <w:rPr>
-          <w:rFonts w:ascii="Bahnschrift Condensed" w:hAnsi="Bahnschrift Condensed"/>
-          <w:b/>
-          <w:sz w:val="36"/>
-          <w:szCs w:val="36"/>
-        </w:rPr>
-      </w:pPr>
-      <w:r>
-        <w:rPr>
-          <w:rFonts w:ascii="Bahnschrift Condensed" w:hAnsi="Bahnschrift Condensed"/>
-          <w:b/>
-          <w:sz w:val="36"/>
-          <w:szCs w:val="36"/>
-        </w:rPr>
-        <w:t>LIFEchurch360:</w:t>
-      </w:r>
-      <w:r>
-        <w:rPr>
-          <w:rFonts w:ascii="Bahnschrift Condensed" w:hAnsi="Bahnschrift Condensed"/>
-          <w:b/>
-          <w:sz w:val="36"/>
-          <w:szCs w:val="36"/>
-        </w:rPr>
-        <w:tab/>
-      </w:r>
-      <w:r>
-        <w:rPr>
-          <w:rFonts w:ascii="Bahnschrift Condensed" w:hAnsi="Bahnschrift Condensed"/>
-          <w:b/>
-          <w:sz w:val="36"/>
-          <w:szCs w:val="36"/>
-        </w:rPr>
-        <w:tab/>
-      </w:r>
-      <w:r>
-        <w:rPr>
-          <w:rFonts w:ascii="Bahnschrift Condensed" w:hAnsi="Bahnschrift Condensed"/>
-          <w:b/>
-          <w:sz w:val="36"/>
-          <w:szCs w:val="36"/>
-        </w:rPr>
-        <w:tab/>
-      </w:r>
-      <w:r>
-        <w:rPr>
-          <w:rFonts w:ascii="Bahnschrift Condensed" w:hAnsi="Bahnschrift Condensed"/>
-          <w:sz w:val="36"/>
-          <w:szCs w:val="36"/>
-        </w:rPr>
-        <w:t>(360)568-1234</w:t>
-      </w:r>
-      <w:r>
-        <w:rPr>
-          <w:rFonts w:ascii="Bahnschrift Condensed" w:hAnsi="Bahnschrift Condensed"/>
-          <w:sz w:val="36"/>
-          <w:szCs w:val="36"/>
-        </w:rPr>
-        <w:tab/>
-      </w:r>
-      <w:r>
-        <w:rPr>
-          <w:rFonts w:ascii="Bahnschrift Condensed" w:hAnsi="Bahnschrift Condensed"/>
-          <w:sz w:val="36"/>
-          <w:szCs w:val="36"/>
-        </w:rPr>
-        <w:t>some_email@gmail.com</w:t>
+      <w:r>
+        <w:rPr>
+          <w:rFonts w:ascii="Bahnschrift Condensed" w:hAnsi="Bahnschrift Condensed"/>
+          <w:b/>
+          <w:sz w:val="36"/>
+          <w:szCs w:val="36"/>
+        </w:rPr>
+        <w:t>Mike Ryan</w:t>
+      </w:r>
+      <w:r>
+        <w:rPr>
+          <w:rFonts w:ascii="Bahnschrift Condensed" w:hAnsi="Bahnschrift Condensed"/>
+          <w:b/>
+          <w:sz w:val="36"/>
+          <w:szCs w:val="36"/>
+        </w:rPr>
+        <w:t xml:space="preserve"> </w:t>
+      </w:r>
+      <w:r>
+        <w:rPr>
+          <w:rFonts w:ascii="Bahnschrift Condensed" w:hAnsi="Bahnschrift Condensed"/>
+          <w:sz w:val="36"/>
+          <w:szCs w:val="36"/>
+        </w:rPr>
+        <w:t>(</w:t>
+      </w:r>
+      <w:r>
+        <w:rPr>
+          <w:rFonts w:ascii="Bahnschrift Condensed" w:hAnsi="Bahnschrift Condensed"/>
+          <w:sz w:val="36"/>
+          <w:szCs w:val="36"/>
+        </w:rPr>
+        <w:t>Vehicles</w:t>
+      </w:r>
+      <w:r>
+        <w:rPr>
+          <w:rFonts w:ascii="Bahnschrift Condensed" w:hAnsi="Bahnschrift Condensed"/>
+          <w:sz w:val="36"/>
+          <w:szCs w:val="36"/>
+        </w:rPr>
+        <w:t>)</w:t>
+      </w:r>
+      <w:r>
+        <w:rPr>
+          <w:rFonts w:ascii="Bahnschrift Condensed" w:hAnsi="Bahnschrift Condensed"/>
+          <w:b/>
+          <w:sz w:val="36"/>
+          <w:szCs w:val="36"/>
+        </w:rPr>
+        <w:t>:</w:t>
+      </w:r>
+      <w:r>
+        <w:rPr>
+          <w:rFonts w:ascii="Bahnschrift Condensed" w:hAnsi="Bahnschrift Condensed"/>
+          <w:b/>
+          <w:sz w:val="36"/>
+          <w:szCs w:val="36"/>
+        </w:rPr>
+        <w:tab/>
+      </w:r>
+      <w:r>
+        <w:rPr>
+          <w:rFonts w:ascii="Bahnschrift Condensed" w:hAnsi="Bahnschrift Condensed"/>
+          <w:b/>
+          <w:sz w:val="36"/>
+          <w:szCs w:val="36"/>
+        </w:rPr>
+        <w:tab/>
+      </w:r>
+      <w:r>
+        <w:rPr>
+          <w:rFonts w:ascii="Bahnschrift Condensed" w:hAnsi="Bahnschrift Condensed"/>
+          <w:sz w:val="36"/>
+          <w:szCs w:val="36"/>
+        </w:rPr>
+        <w:t>(</w:t>
+      </w:r>
+      <w:r>
+        <w:rPr>
+          <w:rFonts w:ascii="Bahnschrift Condensed" w:hAnsi="Bahnschrift Condensed"/>
+          <w:sz w:val="36"/>
+          <w:szCs w:val="36"/>
+        </w:rPr>
+        <w:t>425</w:t>
+      </w:r>
+      <w:r>
+        <w:rPr>
+          <w:rFonts w:ascii="Bahnschrift Condensed" w:hAnsi="Bahnschrift Condensed"/>
+          <w:sz w:val="36"/>
+          <w:szCs w:val="36"/>
+        </w:rPr>
+        <w:t>)</w:t>
+      </w:r>
+      <w:r>
+        <w:rPr>
+          <w:rFonts w:ascii="Bahnschrift Condensed" w:hAnsi="Bahnschrift Condensed"/>
+          <w:sz w:val="36"/>
+          <w:szCs w:val="36"/>
+        </w:rPr>
+        <w:t xml:space="preserve"> </w:t>
+      </w:r>
+      <w:r>
+        <w:rPr>
+          <w:rFonts w:ascii="Bahnschrift Condensed" w:hAnsi="Bahnschrift Condensed"/>
+          <w:sz w:val="36"/>
+          <w:szCs w:val="36"/>
+        </w:rPr>
+        <w:t>210</w:t>
+      </w:r>
+      <w:r>
+        <w:rPr>
+          <w:rFonts w:ascii="Bahnschrift Condensed" w:hAnsi="Bahnschrift Condensed"/>
+          <w:sz w:val="36"/>
+          <w:szCs w:val="36"/>
+        </w:rPr>
+        <w:t>-</w:t>
+      </w:r>
+      <w:r>
+        <w:rPr>
+          <w:rFonts w:ascii="Bahnschrift Condensed" w:hAnsi="Bahnschrift Condensed"/>
+          <w:sz w:val="36"/>
+          <w:szCs w:val="36"/>
+        </w:rPr>
+        <w:t>1957</w:t>
+      </w:r>
+      <w:r>
+        <w:rPr>
+          <w:rFonts w:ascii="Bahnschrift Condensed" w:hAnsi="Bahnschrift Condensed"/>
+          <w:sz w:val="36"/>
+          <w:szCs w:val="36"/>
+        </w:rPr>
+        <w:tab/>
+      </w:r>
+      <w:r>
+        <w:rPr>
+          <w:rFonts w:ascii="Bahnschrift Condensed" w:hAnsi="Bahnschrift Condensed"/>
+          <w:sz w:val="36"/>
+          <w:szCs w:val="36"/>
+        </w:rPr>
+        <w:t>unclemike@midnightcrychurch.com</w:t>
       </w:r>
     </w:p>
     <w:p>
@@ -337,19 +757,157 @@
           <w:szCs w:val="36"/>
         </w:rPr>
       </w:pPr>
+      <w:r>
+        <w:rPr>
+          <w:rFonts w:ascii="Bahnschrift Condensed" w:hAnsi="Bahnschrift Condensed"/>
+          <w:b/>
+          <w:sz w:val="36"/>
+          <w:szCs w:val="36"/>
+        </w:rPr>
+        <w:t>Stefan Wallis</w:t>
+      </w:r>
+      <w:r>
+        <w:rPr>
+          <w:rFonts w:ascii="Bahnschrift Condensed" w:hAnsi="Bahnschrift Condensed"/>
+          <w:b/>
+          <w:sz w:val="36"/>
+          <w:szCs w:val="36"/>
+        </w:rPr>
+        <w:t xml:space="preserve"> </w:t>
+      </w:r>
+      <w:r>
+        <w:rPr>
+          <w:rFonts w:ascii="Bahnschrift Condensed" w:hAnsi="Bahnschrift Condensed"/>
+          <w:sz w:val="36"/>
+          <w:szCs w:val="36"/>
+        </w:rPr>
+        <w:t>(</w:t>
+      </w:r>
+      <w:r>
+        <w:rPr>
+          <w:rFonts w:ascii="Bahnschrift Condensed" w:hAnsi="Bahnschrift Condensed"/>
+          <w:sz w:val="36"/>
+          <w:szCs w:val="36"/>
+        </w:rPr>
+        <w:t>Stores</w:t>
+      </w:r>
+      <w:r>
+        <w:rPr>
+          <w:rFonts w:ascii="Bahnschrift Condensed" w:hAnsi="Bahnschrift Condensed"/>
+          <w:sz w:val="36"/>
+          <w:szCs w:val="36"/>
+        </w:rPr>
+        <w:t>)</w:t>
+      </w:r>
+      <w:r>
+        <w:rPr>
+          <w:rFonts w:ascii="Bahnschrift Condensed" w:hAnsi="Bahnschrift Condensed"/>
+          <w:b/>
+          <w:sz w:val="36"/>
+          <w:szCs w:val="36"/>
+        </w:rPr>
+        <w:t>:</w:t>
+      </w:r>
+      <w:r>
+        <w:rPr>
+          <w:rFonts w:ascii="Bahnschrift Condensed" w:hAnsi="Bahnschrift Condensed"/>
+          <w:b/>
+          <w:sz w:val="36"/>
+          <w:szCs w:val="36"/>
+        </w:rPr>
+        <w:tab/>
+      </w:r>
+      <w:r>
+        <w:rPr>
+          <w:rFonts w:ascii="Bahnschrift Condensed" w:hAnsi="Bahnschrift Condensed"/>
+          <w:b/>
+          <w:sz w:val="36"/>
+          <w:szCs w:val="36"/>
+        </w:rPr>
+        <w:tab/>
+      </w:r>
+      <w:r>
+        <w:rPr>
+          <w:rFonts w:ascii="Bahnschrift Condensed" w:hAnsi="Bahnschrift Condensed"/>
+          <w:sz w:val="36"/>
+          <w:szCs w:val="36"/>
+        </w:rPr>
+        <w:t>(</w:t>
+      </w:r>
+      <w:r>
+        <w:rPr>
+          <w:rFonts w:ascii="Bahnschrift Condensed" w:hAnsi="Bahnschrift Condensed"/>
+          <w:sz w:val="36"/>
+          <w:szCs w:val="36"/>
+        </w:rPr>
+        <w:t>206</w:t>
+      </w:r>
+      <w:r>
+        <w:rPr>
+          <w:rFonts w:ascii="Bahnschrift Condensed" w:hAnsi="Bahnschrift Condensed"/>
+          <w:sz w:val="36"/>
+          <w:szCs w:val="36"/>
+        </w:rPr>
+        <w:t>)</w:t>
+      </w:r>
+      <w:r>
+        <w:rPr>
+          <w:rFonts w:ascii="Bahnschrift Condensed" w:hAnsi="Bahnschrift Condensed"/>
+          <w:sz w:val="36"/>
+          <w:szCs w:val="36"/>
+        </w:rPr>
+        <w:t xml:space="preserve"> </w:t>
+      </w:r>
+      <w:r>
+        <w:rPr>
+          <w:rFonts w:ascii="Bahnschrift Condensed" w:hAnsi="Bahnschrift Condensed"/>
+          <w:sz w:val="36"/>
+          <w:szCs w:val="36"/>
+        </w:rPr>
+        <w:t>225</w:t>
+      </w:r>
+      <w:r>
+        <w:rPr>
+          <w:rFonts w:ascii="Bahnschrift Condensed" w:hAnsi="Bahnschrift Condensed"/>
+          <w:sz w:val="36"/>
+          <w:szCs w:val="36"/>
+        </w:rPr>
+        <w:t>-</w:t>
+      </w:r>
+      <w:r>
+        <w:rPr>
+          <w:rFonts w:ascii="Bahnschrift Condensed" w:hAnsi="Bahnschrift Condensed"/>
+          <w:sz w:val="36"/>
+          <w:szCs w:val="36"/>
+        </w:rPr>
+        <w:t>4339</w:t>
+      </w:r>
+      <w:r>
+        <w:rPr>
+          <w:rFonts w:ascii="Bahnschrift Condensed" w:hAnsi="Bahnschrift Condensed"/>
+          <w:sz w:val="36"/>
+          <w:szCs w:val="36"/>
+        </w:rPr>
+        <w:tab/>
+        <w:t>some_email@gmail.com</w:t>
+      </w:r>
     </w:p>
     <w:p>
       <w:pPr>
-        <w:spacing w:after="0" w:line="240" w:lineRule="auto"/>
-      </w:pPr>
-      <w:r>
-        <w:rPr>
-          <w:rFonts w:ascii="Bahnschrift Condensed" w:hAnsi="Bahnschrift Condensed"/>
-          <w:b/>
-          <w:sz w:val="36"/>
-          <w:szCs w:val="36"/>
-        </w:rPr>
-        <w:t>Steve Marth</w:t>
+        <w:rPr>
+          <w:rFonts w:ascii="Bahnschrift Condensed" w:hAnsi="Bahnschrift Condensed"/>
+          <w:sz w:val="36"/>
+          <w:szCs w:val="36"/>
+        </w:rPr>
+      </w:pPr>
+      <w:r>
+        <w:rPr>
+          <w:rFonts w:ascii="Bahnschrift Condensed" w:hAnsi="Bahnschrift Condensed"/>
+          <w:b/>
+          <w:sz w:val="36"/>
+          <w:szCs w:val="36"/>
+        </w:rPr>
+        <w:t>Dan Raether</w:t>
       </w:r>
       <w:r>
         <w:rPr>
@@ -366,7 +924,23 @@
           <w:sz w:val="36"/>
           <w:szCs w:val="36"/>
         </w:rPr>
-        <w:t>(President)</w:t>
+        <w:t>(</w:t>
+      </w:r>
+      <w:r>
+        <w:rPr>
+          <w:rFonts w:ascii="Bahnschrift Condensed" w:hAnsi="Bahnschrift Condensed"/>
+          <w:sz w:val="36"/>
+          <w:szCs w:val="36"/>
+        </w:rPr>
+        <w:t>Operations</w:t>
+      </w:r>
+      <w:r>
+        <w:rPr>
+          <w:rFonts w:ascii="Bahnschrift Condensed" w:hAnsi="Bahnschrift Condensed"/>
+          <w:sz w:val="36"/>
+          <w:szCs w:val="36"/>
+        </w:rPr>
+        <w:t>)</w:t>
       </w:r>
       <w:r>
         <w:rPr>
@@ -389,15 +963,6 @@
       <w:r>
         <w:rPr>
           <w:rFonts w:ascii="Bahnschrift Condensed" w:hAnsi="Bahnschrift Condensed"/>
-          <w:b/>
-          <w:sz w:val="36"/>
-          <w:szCs w:val="36"/>
-        </w:rPr>
-        <w:tab/>
-      </w:r>
-      <w:r>
-        <w:rPr>
-          <w:rFonts w:ascii="Bahnschrift Condensed" w:hAnsi="Bahnschrift Condensed"/>
           <w:sz w:val="36"/>
           <w:szCs w:val="36"/>
         </w:rPr>
@@ -409,7 +974,7 @@
           <w:sz w:val="36"/>
           <w:szCs w:val="36"/>
         </w:rPr>
-        <w:t>206</w:t>
+        <w:t>425</w:t>
       </w:r>
       <w:r>
         <w:rPr>
@@ -425,7 +990,15 @@
           <w:sz w:val="36"/>
           <w:szCs w:val="36"/>
         </w:rPr>
-        <w:t>353</w:t>
+        <w:t xml:space="preserve"> </w:t>
+      </w:r>
+      <w:r>
+        <w:rPr>
+          <w:rFonts w:ascii="Bahnschrift Condensed" w:hAnsi="Bahnschrift Condensed"/>
+          <w:sz w:val="36"/>
+          <w:szCs w:val="36"/>
+        </w:rPr>
+        <w:t>293</w:t>
       </w:r>
       <w:r>
         <w:rPr>
@@ -441,450 +1014,37 @@
           <w:sz w:val="36"/>
           <w:szCs w:val="36"/>
         </w:rPr>
-        <w:t>2595</w:t>
-      </w:r>
-      <w:r>
-        <w:rPr>
-          <w:rFonts w:ascii="Bahnschrift Condensed" w:hAnsi="Bahnschrift Condensed"/>
-          <w:sz w:val="36"/>
-          <w:szCs w:val="36"/>
-        </w:rPr>
-        <w:tab/>
-      </w:r>
-      <w:r>
-        <w:rPr>
-          <w:rFonts w:ascii="Bahnschrift Condensed" w:hAnsi="Bahnschrift Condensed"/>
-          <w:sz w:val="36"/>
-          <w:szCs w:val="36"/>
-        </w:rPr>
-        <w:t>juststeve@midnightcrychurch.com</w:t>
+        <w:t>2631</w:t>
+      </w:r>
+      <w:r>
+        <w:rPr>
+          <w:rFonts w:ascii="Bahnschrift Condensed" w:hAnsi="Bahnschrift Condensed"/>
+          <w:sz w:val="36"/>
+          <w:szCs w:val="36"/>
+        </w:rPr>
+        <w:tab/>
+      </w:r>
+      <w:r>
+        <w:rPr>
+          <w:rFonts w:ascii="Bahnschrift Condensed" w:hAnsi="Bahnschrift Condensed"/>
+          <w:sz w:val="36"/>
+          <w:szCs w:val="36"/>
+        </w:rPr>
+        <w:t>fishon6968@gmail.com</w:t>
       </w:r>
     </w:p>
     <w:p>
-      <w:r>
-        <w:rPr>
-          <w:rFonts w:ascii="Bahnschrift Condensed" w:hAnsi="Bahnschrift Condensed"/>
-          <w:b/>
-          <w:sz w:val="36"/>
-          <w:szCs w:val="36"/>
-        </w:rPr>
-        <w:t>Mike Ryan</w:t>
-      </w:r>
-      <w:r>
-        <w:rPr>
-          <w:rFonts w:ascii="Bahnschrift Condensed" w:hAnsi="Bahnschrift Condensed"/>
-          <w:b/>
-          <w:sz w:val="36"/>
-          <w:szCs w:val="36"/>
-        </w:rPr>
-        <w:t xml:space="preserve"> </w:t>
-      </w:r>
-      <w:r>
-        <w:rPr>
-          <w:rFonts w:ascii="Bahnschrift Condensed" w:hAnsi="Bahnschrift Condensed"/>
-          <w:sz w:val="36"/>
-          <w:szCs w:val="36"/>
-        </w:rPr>
-        <w:t>(</w:t>
-      </w:r>
-      <w:r>
-        <w:rPr>
-          <w:rFonts w:ascii="Bahnschrift Condensed" w:hAnsi="Bahnschrift Condensed"/>
-          <w:sz w:val="36"/>
-          <w:szCs w:val="36"/>
-        </w:rPr>
-        <w:t>Vehicles</w:t>
-      </w:r>
-      <w:r>
-        <w:rPr>
-          <w:rFonts w:ascii="Bahnschrift Condensed" w:hAnsi="Bahnschrift Condensed"/>
-          <w:sz w:val="36"/>
-          <w:szCs w:val="36"/>
-        </w:rPr>
-        <w:t>)</w:t>
-      </w:r>
-      <w:r>
-        <w:rPr>
-          <w:rFonts w:ascii="Bahnschrift Condensed" w:hAnsi="Bahnschrift Condensed"/>
-          <w:b/>
-          <w:sz w:val="36"/>
-          <w:szCs w:val="36"/>
-        </w:rPr>
-        <w:t>:</w:t>
-      </w:r>
-      <w:r>
-        <w:rPr>
-          <w:rFonts w:ascii="Bahnschrift Condensed" w:hAnsi="Bahnschrift Condensed"/>
-          <w:b/>
-          <w:sz w:val="36"/>
-          <w:szCs w:val="36"/>
-        </w:rPr>
-        <w:tab/>
-      </w:r>
-      <w:r>
-        <w:rPr>
-          <w:rFonts w:ascii="Bahnschrift Condensed" w:hAnsi="Bahnschrift Condensed"/>
-          <w:b/>
-          <w:sz w:val="36"/>
-          <w:szCs w:val="36"/>
-        </w:rPr>
-        <w:tab/>
-      </w:r>
-      <w:r>
-        <w:rPr>
-          <w:rFonts w:ascii="Bahnschrift Condensed" w:hAnsi="Bahnschrift Condensed"/>
-          <w:sz w:val="36"/>
-          <w:szCs w:val="36"/>
-        </w:rPr>
-        <w:t>(</w:t>
-      </w:r>
-      <w:r>
-        <w:rPr>
-          <w:rFonts w:ascii="Bahnschrift Condensed" w:hAnsi="Bahnschrift Condensed"/>
-          <w:sz w:val="36"/>
-          <w:szCs w:val="36"/>
-        </w:rPr>
-        <w:t>425</w:t>
-      </w:r>
-      <w:r>
-        <w:rPr>
-          <w:rFonts w:ascii="Bahnschrift Condensed" w:hAnsi="Bahnschrift Condensed"/>
-          <w:sz w:val="36"/>
-          <w:szCs w:val="36"/>
-        </w:rPr>
-        <w:t>)</w:t>
-      </w:r>
-      <w:r>
-        <w:rPr>
-          <w:rFonts w:ascii="Bahnschrift Condensed" w:hAnsi="Bahnschrift Condensed"/>
-          <w:sz w:val="36"/>
-          <w:szCs w:val="36"/>
-        </w:rPr>
-        <w:t>210</w:t>
-      </w:r>
-      <w:r>
-        <w:rPr>
-          <w:rFonts w:ascii="Bahnschrift Condensed" w:hAnsi="Bahnschrift Condensed"/>
-          <w:sz w:val="36"/>
-          <w:szCs w:val="36"/>
-        </w:rPr>
-        <w:t>-</w:t>
-      </w:r>
-      <w:r>
-        <w:rPr>
-          <w:rFonts w:ascii="Bahnschrift Condensed" w:hAnsi="Bahnschrift Condensed"/>
-          <w:sz w:val="36"/>
-          <w:szCs w:val="36"/>
-        </w:rPr>
-        <w:t>1957</w:t>
-      </w:r>
-      <w:r>
-        <w:rPr>
-          <w:rFonts w:ascii="Bahnschrift Condensed" w:hAnsi="Bahnschrift Condensed"/>
-          <w:sz w:val="36"/>
-          <w:szCs w:val="36"/>
-        </w:rPr>
-        <w:tab/>
-      </w:r>
-      <w:r>
-        <w:rPr>
-          <w:rFonts w:ascii="Bahnschrift Condensed" w:hAnsi="Bahnschrift Condensed"/>
-          <w:sz w:val="36"/>
-          <w:szCs w:val="36"/>
-        </w:rPr>
-        <w:t>unclemike</w:t>
-      </w:r>
-      <w:r>
-        <w:rPr>
-          <w:rFonts w:ascii="Bahnschrift Condensed" w:hAnsi="Bahnschrift Condensed"/>
-          <w:sz w:val="36"/>
-          <w:szCs w:val="36"/>
-        </w:rPr>
-        <w:t>@midnightcrychurch.com</w:t>
-      </w:r>
+      <w:pPr>
+        <w:rPr>
+          <w:rFonts w:ascii="Bahnschrift Condensed" w:hAnsi="Bahnschrift Condensed"/>
+          <w:b/>
+          <w:sz w:val="36"/>
+          <w:szCs w:val="36"/>
+        </w:rPr>
+      </w:pPr>
     </w:p>
     <w:p>
       <w:pPr>
-        <w:spacing w:after="0" w:line="240" w:lineRule="auto"/>
-        <w:rPr>
-          <w:rFonts w:ascii="Bahnschrift Condensed" w:hAnsi="Bahnschrift Condensed"/>
-          <w:b/>
-          <w:sz w:val="36"/>
-          <w:szCs w:val="36"/>
-        </w:rPr>
-      </w:pPr>
-      <w:r>
-        <w:rPr>
-          <w:rFonts w:ascii="Bahnschrift Condensed" w:hAnsi="Bahnschrift Condensed"/>
-          <w:b/>
-          <w:sz w:val="36"/>
-          <w:szCs w:val="36"/>
-        </w:rPr>
-        <w:t>Stefan Wallis</w:t>
-      </w:r>
-      <w:r>
-        <w:rPr>
-          <w:rFonts w:ascii="Bahnschrift Condensed" w:hAnsi="Bahnschrift Condensed"/>
-          <w:b/>
-          <w:sz w:val="36"/>
-          <w:szCs w:val="36"/>
-        </w:rPr>
-        <w:t xml:space="preserve"> </w:t>
-      </w:r>
-      <w:r>
-        <w:rPr>
-          <w:rFonts w:ascii="Bahnschrift Condensed" w:hAnsi="Bahnschrift Condensed"/>
-          <w:sz w:val="36"/>
-          <w:szCs w:val="36"/>
-        </w:rPr>
-        <w:t>(</w:t>
-      </w:r>
-      <w:r>
-        <w:rPr>
-          <w:rFonts w:ascii="Bahnschrift Condensed" w:hAnsi="Bahnschrift Condensed"/>
-          <w:sz w:val="36"/>
-          <w:szCs w:val="36"/>
-        </w:rPr>
-        <w:t>Stores</w:t>
-      </w:r>
-      <w:r>
-        <w:rPr>
-          <w:rFonts w:ascii="Bahnschrift Condensed" w:hAnsi="Bahnschrift Condensed"/>
-          <w:sz w:val="36"/>
-          <w:szCs w:val="36"/>
-        </w:rPr>
-        <w:t>)</w:t>
-      </w:r>
-      <w:r>
-        <w:rPr>
-          <w:rFonts w:ascii="Bahnschrift Condensed" w:hAnsi="Bahnschrift Condensed"/>
-          <w:b/>
-          <w:sz w:val="36"/>
-          <w:szCs w:val="36"/>
-        </w:rPr>
-        <w:t>:</w:t>
-      </w:r>
-      <w:r>
-        <w:rPr>
-          <w:rFonts w:ascii="Bahnschrift Condensed" w:hAnsi="Bahnschrift Condensed"/>
-          <w:b/>
-          <w:sz w:val="36"/>
-          <w:szCs w:val="36"/>
-        </w:rPr>
-        <w:tab/>
-      </w:r>
-      <w:r>
-        <w:rPr>
-          <w:rFonts w:ascii="Bahnschrift Condensed" w:hAnsi="Bahnschrift Condensed"/>
-          <w:b/>
-          <w:sz w:val="36"/>
-          <w:szCs w:val="36"/>
-        </w:rPr>
-        <w:tab/>
-      </w:r>
-      <w:r>
-        <w:rPr>
-          <w:rFonts w:ascii="Bahnschrift Condensed" w:hAnsi="Bahnschrift Condensed"/>
-          <w:sz w:val="36"/>
-          <w:szCs w:val="36"/>
-        </w:rPr>
-        <w:t>(</w:t>
-      </w:r>
-      <w:r>
-        <w:rPr>
-          <w:rFonts w:ascii="Bahnschrift Condensed" w:hAnsi="Bahnschrift Condensed"/>
-          <w:sz w:val="36"/>
-          <w:szCs w:val="36"/>
-        </w:rPr>
-        <w:t>206</w:t>
-      </w:r>
-      <w:r>
-        <w:rPr>
-          <w:rFonts w:ascii="Bahnschrift Condensed" w:hAnsi="Bahnschrift Condensed"/>
-          <w:sz w:val="36"/>
-          <w:szCs w:val="36"/>
-        </w:rPr>
-        <w:t>)</w:t>
-      </w:r>
-      <w:r>
-        <w:rPr>
-          <w:rFonts w:ascii="Bahnschrift Condensed" w:hAnsi="Bahnschrift Condensed"/>
-          <w:sz w:val="36"/>
-          <w:szCs w:val="36"/>
-        </w:rPr>
-        <w:t>225</w:t>
-      </w:r>
-      <w:r>
-        <w:rPr>
-          <w:rFonts w:ascii="Bahnschrift Condensed" w:hAnsi="Bahnschrift Condensed"/>
-          <w:sz w:val="36"/>
-          <w:szCs w:val="36"/>
-        </w:rPr>
-        <w:t>-</w:t>
-      </w:r>
-      <w:r>
-        <w:rPr>
-          <w:rFonts w:ascii="Bahnschrift Condensed" w:hAnsi="Bahnschrift Condensed"/>
-          <w:sz w:val="36"/>
-          <w:szCs w:val="36"/>
-        </w:rPr>
-        <w:t>4339</w:t>
-      </w:r>
-      <w:r>
-        <w:rPr>
-          <w:rFonts w:ascii="Bahnschrift Condensed" w:hAnsi="Bahnschrift Condensed"/>
-          <w:sz w:val="36"/>
-          <w:szCs w:val="36"/>
-        </w:rPr>
-        <w:tab/>
-        <w:t>some_email@gmail.com</w:t>
-      </w:r>
-    </w:p>
-    <w:p>
-      <w:pPr>
-        <w:rPr>
-          <w:rFonts w:ascii="Bahnschrift Condensed" w:hAnsi="Bahnschrift Condensed"/>
-          <w:sz w:val="36"/>
-          <w:szCs w:val="36"/>
-        </w:rPr>
-      </w:pPr>
-      <w:r>
-        <w:rPr>
-          <w:rFonts w:ascii="Bahnschrift Condensed" w:hAnsi="Bahnschrift Condensed"/>
-          <w:b/>
-          <w:sz w:val="36"/>
-          <w:szCs w:val="36"/>
-        </w:rPr>
-        <w:t>Dan Raether</w:t>
-      </w:r>
-      <w:r>
-        <w:rPr>
-          <w:rFonts w:ascii="Bahnschrift Condensed" w:hAnsi="Bahnschrift Condensed"/>
-          <w:b/>
-          <w:sz w:val="36"/>
-          <w:szCs w:val="36"/>
-        </w:rPr>
-        <w:t xml:space="preserve"> </w:t>
-      </w:r>
-      <w:r>
-        <w:rPr>
-          <w:rFonts w:ascii="Bahnschrift Condensed" w:hAnsi="Bahnschrift Condensed"/>
-          <w:sz w:val="36"/>
-          <w:szCs w:val="36"/>
-        </w:rPr>
-        <w:t>(</w:t>
-      </w:r>
-      <w:r>
-        <w:rPr>
-          <w:rFonts w:ascii="Bahnschrift Condensed" w:hAnsi="Bahnschrift Condensed"/>
-          <w:sz w:val="36"/>
-          <w:szCs w:val="36"/>
-        </w:rPr>
-        <w:t>Operations</w:t>
-      </w:r>
-      <w:r>
-        <w:rPr>
-          <w:rFonts w:ascii="Bahnschrift Condensed" w:hAnsi="Bahnschrift Condensed"/>
-          <w:sz w:val="36"/>
-          <w:szCs w:val="36"/>
-        </w:rPr>
-        <w:t>)</w:t>
-      </w:r>
-      <w:r>
-        <w:rPr>
-          <w:rFonts w:ascii="Bahnschrift Condensed" w:hAnsi="Bahnschrift Condensed"/>
-          <w:b/>
-          <w:sz w:val="36"/>
-          <w:szCs w:val="36"/>
-        </w:rPr>
-        <w:t>:</w:t>
-      </w:r>
-      <w:r>
-        <w:rPr>
-          <w:rFonts w:ascii="Bahnschrift Condensed" w:hAnsi="Bahnschrift Condensed"/>
-          <w:b/>
-          <w:sz w:val="36"/>
-          <w:szCs w:val="36"/>
-        </w:rPr>
-        <w:tab/>
-      </w:r>
-      <w:r>
-        <w:rPr>
-          <w:rFonts w:ascii="Bahnschrift Condensed" w:hAnsi="Bahnschrift Condensed"/>
-          <w:sz w:val="36"/>
-          <w:szCs w:val="36"/>
-        </w:rPr>
-        <w:t>(</w:t>
-      </w:r>
-      <w:r>
-        <w:rPr>
-          <w:rFonts w:ascii="Bahnschrift Condensed" w:hAnsi="Bahnschrift Condensed"/>
-          <w:sz w:val="36"/>
-          <w:szCs w:val="36"/>
-        </w:rPr>
-        <w:t>425</w:t>
-      </w:r>
-      <w:r>
-        <w:rPr>
-          <w:rFonts w:ascii="Bahnschrift Condensed" w:hAnsi="Bahnschrift Condensed"/>
-          <w:sz w:val="36"/>
-          <w:szCs w:val="36"/>
-        </w:rPr>
-        <w:t>)</w:t>
-      </w:r>
-      <w:r>
-        <w:rPr>
-          <w:rFonts w:ascii="Bahnschrift Condensed" w:hAnsi="Bahnschrift Condensed"/>
-          <w:sz w:val="36"/>
-          <w:szCs w:val="36"/>
-        </w:rPr>
-        <w:t>293</w:t>
-      </w:r>
-      <w:r>
-        <w:rPr>
-          <w:rFonts w:ascii="Bahnschrift Condensed" w:hAnsi="Bahnschrift Condensed"/>
-          <w:sz w:val="36"/>
-          <w:szCs w:val="36"/>
-        </w:rPr>
-        <w:t>-</w:t>
-      </w:r>
-      <w:r>
-        <w:rPr>
-          <w:rFonts w:ascii="Bahnschrift Condensed" w:hAnsi="Bahnschrift Condensed"/>
-          <w:sz w:val="36"/>
-          <w:szCs w:val="36"/>
-        </w:rPr>
-        <w:t>2631</w:t>
-      </w:r>
-      <w:r>
-        <w:rPr>
-          <w:rFonts w:ascii="Bahnschrift Condensed" w:hAnsi="Bahnschrift Condensed"/>
-          <w:sz w:val="36"/>
-          <w:szCs w:val="36"/>
-        </w:rPr>
-        <w:tab/>
-      </w:r>
-      <w:r>
-        <w:rPr>
-          <w:rFonts w:ascii="Bahnschrift Condensed" w:hAnsi="Bahnschrift Condensed"/>
-          <w:sz w:val="36"/>
-          <w:szCs w:val="36"/>
-        </w:rPr>
-        <w:t>fishon6968@gmail.com</w:t>
-      </w:r>
-    </w:p>
-    <w:p>
-      <w:pPr>
-        <w:rPr>
-          <w:rFonts w:ascii="Bahnschrift Condensed" w:hAnsi="Bahnschrift Condensed"/>
-          <w:b/>
-          <w:sz w:val="36"/>
-          <w:szCs w:val="36"/>
-        </w:rPr>
-      </w:pPr>
-    </w:p>
-    <w:p>
-      <w:pPr>
         <w:rPr>
           <w:sz w:val="32"/>
           <w:szCs w:val="32"/>
@@ -950,7 +1110,23 @@
           <w:sz w:val="36"/>
           <w:szCs w:val="36"/>
         </w:rPr>
-        <w:t>(360)568-1234</w:t>
+        <w:t>(360)</w:t>
+      </w:r>
+      <w:r>
+        <w:rPr>
+          <w:rFonts w:ascii="Bahnschrift Condensed" w:hAnsi="Bahnschrift Condensed"/>
+          <w:sz w:val="36"/>
+          <w:szCs w:val="36"/>
+        </w:rPr>
+        <w:t xml:space="preserve"> </w:t>
+      </w:r>
+      <w:r>
+        <w:rPr>
+          <w:rFonts w:ascii="Bahnschrift Condensed" w:hAnsi="Bahnschrift Condensed"/>
+          <w:sz w:val="36"/>
+          <w:szCs w:val="36"/>
+        </w:rPr>
+        <w:t>568-1234</w:t>
       </w:r>
       <w:r>
         <w:rPr>
@@ -2307,7 +2483,7 @@
 </file>
 
 <file path=customXml/itemProps1.xml><?xml version="1.0" encoding="utf-8"?>
-<ds:datastoreItem xmlns:ds="http://schemas.openxmlformats.org/officeDocument/2006/customXml" ds:itemID="{4B4959E3-26AB-49E4-B72F-0054F1F84D80}">
+<ds:datastoreItem xmlns:ds="http://schemas.openxmlformats.org/officeDocument/2006/customXml" ds:itemID="{6FC3E9E2-DC2E-4344-8091-09FC20DE36AC}">
   <ds:schemaRefs>
     <ds:schemaRef ds:uri="http://schemas.openxmlformats.org/officeDocument/2006/bibliography"/>
   </ds:schemaRefs>

</xml_diff>